<commit_message>
experiument wqorking ready to move to JATOS local
</commit_message>
<xml_diff>
--- a/experiment/static/info_sheet.docx
+++ b/experiment/static/info_sheet.docx
@@ -1,17 +1,21 @@
 
 <file path=word/document.xml><?xml version="1.0" encoding="utf-8"?>
-<w:document xmlns:wpc="http://schemas.microsoft.com/office/word/2010/wordprocessingCanvas" xmlns:cx="http://schemas.microsoft.com/office/drawing/2014/chartex" xmlns:cx1="http://schemas.microsoft.com/office/drawing/2015/9/8/chartex" xmlns:cx2="http://schemas.microsoft.com/office/drawing/2015/10/21/chartex" xmlns:cx3="http://schemas.microsoft.com/office/drawing/2016/5/9/chartex" xmlns:cx4="http://schemas.microsoft.com/office/drawing/2016/5/10/chartex" xmlns:cx5="http://schemas.microsoft.com/office/drawing/2016/5/11/chartex" xmlns:cx6="http://schemas.microsoft.com/office/drawing/2016/5/12/chartex" xmlns:cx7="http://schemas.microsoft.com/office/drawing/2016/5/13/chartex" xmlns:cx8="http://schemas.microsoft.com/office/drawing/2016/5/14/chartex" xmlns:mc="http://schemas.openxmlformats.org/markup-compatibility/2006" xmlns:aink="http://schemas.microsoft.com/office/drawing/2016/ink" xmlns:am3d="http://schemas.microsoft.com/office/drawing/2017/model3d" xmlns:o="urn:schemas-microsoft-com:office:office" xmlns:r="http://schemas.openxmlformats.org/officeDocument/2006/relationships" xmlns:m="http://schemas.openxmlformats.org/officeDocument/2006/math" xmlns:v="urn:schemas-microsoft-com:vml" xmlns:wp14="http://schemas.microsoft.com/office/word/2010/wordprocessingDrawing" xmlns:wp="http://schemas.openxmlformats.org/drawingml/2006/wordprocessingDrawing" xmlns:w10="urn:schemas-microsoft-com:office:word" xmlns:w="http://schemas.openxmlformats.org/wordprocessingml/2006/main" xmlns:w14="http://schemas.microsoft.com/office/word/2010/wordml" xmlns:w15="http://schemas.microsoft.com/office/word/2012/wordml" xmlns:w16cid="http://schemas.microsoft.com/office/word/2016/wordml/cid" xmlns:w16se="http://schemas.microsoft.com/office/word/2015/wordml/symex" xmlns:wpg="http://schemas.microsoft.com/office/word/2010/wordprocessingGroup" xmlns:wpi="http://schemas.microsoft.com/office/word/2010/wordprocessingInk" xmlns:wne="http://schemas.microsoft.com/office/word/2006/wordml" xmlns:wps="http://schemas.microsoft.com/office/word/2010/wordprocessingShape" mc:Ignorable="w14 w15 w16se w16cid wp14">
+<w:document xmlns:wpc="http://schemas.microsoft.com/office/word/2010/wordprocessingCanvas" xmlns:cx="http://schemas.microsoft.com/office/drawing/2014/chartex" xmlns:cx1="http://schemas.microsoft.com/office/drawing/2015/9/8/chartex" xmlns:cx2="http://schemas.microsoft.com/office/drawing/2015/10/21/chartex" xmlns:cx3="http://schemas.microsoft.com/office/drawing/2016/5/9/chartex" xmlns:cx4="http://schemas.microsoft.com/office/drawing/2016/5/10/chartex" xmlns:cx5="http://schemas.microsoft.com/office/drawing/2016/5/11/chartex" xmlns:cx6="http://schemas.microsoft.com/office/drawing/2016/5/12/chartex" xmlns:cx7="http://schemas.microsoft.com/office/drawing/2016/5/13/chartex" xmlns:cx8="http://schemas.microsoft.com/office/drawing/2016/5/14/chartex" xmlns:mc="http://schemas.openxmlformats.org/markup-compatibility/2006" xmlns:aink="http://schemas.microsoft.com/office/drawing/2016/ink" xmlns:am3d="http://schemas.microsoft.com/office/drawing/2017/model3d" xmlns:o="urn:schemas-microsoft-com:office:office" xmlns:r="http://schemas.openxmlformats.org/officeDocument/2006/relationships" xmlns:m="http://schemas.openxmlformats.org/officeDocument/2006/math" xmlns:v="urn:schemas-microsoft-com:vml" xmlns:wp14="http://schemas.microsoft.com/office/word/2010/wordprocessingDrawing" xmlns:wp="http://schemas.openxmlformats.org/drawingml/2006/wordprocessingDrawing" xmlns:w10="urn:schemas-microsoft-com:office:word" xmlns:w="http://schemas.openxmlformats.org/wordprocessingml/2006/main" xmlns:w14="http://schemas.microsoft.com/office/word/2010/wordml" xmlns:w15="http://schemas.microsoft.com/office/word/2012/wordml" xmlns:w16cex="http://schemas.microsoft.com/office/word/2018/wordml/cex" xmlns:w16cid="http://schemas.microsoft.com/office/word/2016/wordml/cid" xmlns:w16="http://schemas.microsoft.com/office/word/2018/wordml" xmlns:w16se="http://schemas.microsoft.com/office/word/2015/wordml/symex" xmlns:wpg="http://schemas.microsoft.com/office/word/2010/wordprocessingGroup" xmlns:wpi="http://schemas.microsoft.com/office/word/2010/wordprocessingInk" xmlns:wne="http://schemas.microsoft.com/office/word/2006/wordml" xmlns:wps="http://schemas.microsoft.com/office/word/2010/wordprocessingShape" mc:Ignorable="w14 w15 w16se w16cid w16 w16cex wp14">
   <w:body>
     <w:p>
       <w:pPr>
         <w:spacing w:after="150"/>
         <w:jc w:val="center"/>
         <w:rPr>
-          <w:color w:val="000000" w:themeColor="text1"/>
-        </w:rPr>
-      </w:pPr>
-      <w:r>
-        <w:rPr>
+          <w:b/>
+          <w:bCs/>
+          <w:color w:val="000000" w:themeColor="text1"/>
+        </w:rPr>
+      </w:pPr>
+      <w:r>
+        <w:rPr>
+          <w:b/>
+          <w:bCs/>
           <w:color w:val="000000" w:themeColor="text1"/>
         </w:rPr>
         <w:t>Participant Information</w:t>
@@ -164,12 +168,12 @@
     <w:p>
       <w:pPr>
         <w:rPr>
-          <w:color w:val="FF0000"/>
-        </w:rPr>
-      </w:pPr>
-      <w:r>
-        <w:rPr>
-          <w:color w:val="FF0000"/>
+          <w:color w:val="000000" w:themeColor="text1"/>
+        </w:rPr>
+      </w:pPr>
+      <w:r>
+        <w:rPr>
+          <w:color w:val="000000" w:themeColor="text1"/>
         </w:rPr>
         <w:t xml:space="preserve">This study should take just under 20 minutes to complete. </w:t>
       </w:r>
@@ -208,13 +212,21 @@
         <w:rPr>
           <w:color w:val="000000" w:themeColor="text1"/>
         </w:rPr>
-        <w:t xml:space="preserve">There are no costs associated with participating in this research project and we do not expect you to experience any discomfort from this study beyond what is encountered in everyday life. </w:t>
-      </w:r>
-      <w:r>
-        <w:rPr>
-          <w:color w:val="FF0000"/>
-        </w:rPr>
-        <w:t xml:space="preserve">In exchange for your participation you will receive payment of 1.75GBP via prolifc.ac. </w:t>
+        <w:t xml:space="preserve">There are no costs associated with participating in this research project and we do not expect you to experience any discomfort from this study beyond what is encountered in everyday life. In exchange for your </w:t>
+      </w:r>
+      <w:proofErr w:type="gramStart"/>
+      <w:r>
+        <w:rPr>
+          <w:color w:val="000000" w:themeColor="text1"/>
+        </w:rPr>
+        <w:t>participation</w:t>
+      </w:r>
+      <w:proofErr w:type="gramEnd"/>
+      <w:r>
+        <w:rPr>
+          <w:color w:val="000000" w:themeColor="text1"/>
+        </w:rPr>
+        <w:t xml:space="preserve"> you will receive payment of 1.75GBP via prolifc.ac. </w:t>
       </w:r>
     </w:p>
     <w:p>
@@ -376,8 +388,6 @@
         </w:rPr>
         <w:t>Contact Details and Access to Results</w:t>
       </w:r>
-      <w:bookmarkStart w:id="0" w:name="_GoBack"/>
-      <w:bookmarkEnd w:id="0"/>
     </w:p>
     <w:p>
       <w:pPr>
@@ -438,7 +448,21 @@
         <w:rPr>
           <w:color w:val="000000" w:themeColor="text1"/>
         </w:rPr>
-        <w:t>If you agree to the following statements please click “continue”</w:t>
+        <w:t xml:space="preserve">If you agree to the following </w:t>
+      </w:r>
+      <w:proofErr w:type="gramStart"/>
+      <w:r>
+        <w:rPr>
+          <w:color w:val="000000" w:themeColor="text1"/>
+        </w:rPr>
+        <w:t>statements</w:t>
+      </w:r>
+      <w:proofErr w:type="gramEnd"/>
+      <w:r>
+        <w:rPr>
+          <w:color w:val="000000" w:themeColor="text1"/>
+        </w:rPr>
+        <w:t xml:space="preserve"> please click “continue”</w:t>
       </w:r>
     </w:p>
     <w:p>
@@ -463,7 +487,21 @@
         <w:rPr>
           <w:color w:val="000000" w:themeColor="text1"/>
         </w:rPr>
-        <w:t>I have read the Participant Information Sheet or someone has read it to me in a language that I understand.</w:t>
+        <w:t xml:space="preserve">I have read the Participant Information </w:t>
+      </w:r>
+      <w:proofErr w:type="gramStart"/>
+      <w:r>
+        <w:rPr>
+          <w:color w:val="000000" w:themeColor="text1"/>
+        </w:rPr>
+        <w:t>Sheet</w:t>
+      </w:r>
+      <w:proofErr w:type="gramEnd"/>
+      <w:r>
+        <w:rPr>
+          <w:color w:val="000000" w:themeColor="text1"/>
+        </w:rPr>
+        <w:t xml:space="preserve"> or someone has read it to me in a language that I understand.</w:t>
       </w:r>
     </w:p>
     <w:p>
@@ -555,7 +593,21 @@
         <w:rPr>
           <w:color w:val="000000" w:themeColor="text1"/>
         </w:rPr>
-        <w:t xml:space="preserve">If you do not consent to participate in the study you may close this page. </w:t>
+        <w:t xml:space="preserve">If you do not consent to participate in the </w:t>
+      </w:r>
+      <w:proofErr w:type="gramStart"/>
+      <w:r>
+        <w:rPr>
+          <w:color w:val="000000" w:themeColor="text1"/>
+        </w:rPr>
+        <w:t>study</w:t>
+      </w:r>
+      <w:proofErr w:type="gramEnd"/>
+      <w:r>
+        <w:rPr>
+          <w:color w:val="000000" w:themeColor="text1"/>
+        </w:rPr>
+        <w:t xml:space="preserve"> you may close this page. </w:t>
       </w:r>
     </w:p>
     <w:p/>
@@ -570,7 +622,7 @@
 </file>
 
 <file path=word/numbering.xml><?xml version="1.0" encoding="utf-8"?>
-<w:numbering xmlns:wpc="http://schemas.microsoft.com/office/word/2010/wordprocessingCanvas" xmlns:cx="http://schemas.microsoft.com/office/drawing/2014/chartex" xmlns:cx1="http://schemas.microsoft.com/office/drawing/2015/9/8/chartex" xmlns:cx2="http://schemas.microsoft.com/office/drawing/2015/10/21/chartex" xmlns:cx3="http://schemas.microsoft.com/office/drawing/2016/5/9/chartex" xmlns:cx4="http://schemas.microsoft.com/office/drawing/2016/5/10/chartex" xmlns:cx5="http://schemas.microsoft.com/office/drawing/2016/5/11/chartex" xmlns:cx6="http://schemas.microsoft.com/office/drawing/2016/5/12/chartex" xmlns:cx7="http://schemas.microsoft.com/office/drawing/2016/5/13/chartex" xmlns:cx8="http://schemas.microsoft.com/office/drawing/2016/5/14/chartex" xmlns:mc="http://schemas.openxmlformats.org/markup-compatibility/2006" xmlns:aink="http://schemas.microsoft.com/office/drawing/2016/ink" xmlns:am3d="http://schemas.microsoft.com/office/drawing/2017/model3d" xmlns:o="urn:schemas-microsoft-com:office:office" xmlns:r="http://schemas.openxmlformats.org/officeDocument/2006/relationships" xmlns:m="http://schemas.openxmlformats.org/officeDocument/2006/math" xmlns:v="urn:schemas-microsoft-com:vml" xmlns:wp14="http://schemas.microsoft.com/office/word/2010/wordprocessingDrawing" xmlns:wp="http://schemas.openxmlformats.org/drawingml/2006/wordprocessingDrawing" xmlns:w10="urn:schemas-microsoft-com:office:word" xmlns:w="http://schemas.openxmlformats.org/wordprocessingml/2006/main" xmlns:w14="http://schemas.microsoft.com/office/word/2010/wordml" xmlns:w15="http://schemas.microsoft.com/office/word/2012/wordml" xmlns:w16cid="http://schemas.microsoft.com/office/word/2016/wordml/cid" xmlns:w16se="http://schemas.microsoft.com/office/word/2015/wordml/symex" xmlns:wpg="http://schemas.microsoft.com/office/word/2010/wordprocessingGroup" xmlns:wpi="http://schemas.microsoft.com/office/word/2010/wordprocessingInk" xmlns:wne="http://schemas.microsoft.com/office/word/2006/wordml" xmlns:wps="http://schemas.microsoft.com/office/word/2010/wordprocessingShape" mc:Ignorable="w14 w15 w16se w16cid wp14">
+<w:numbering xmlns:wpc="http://schemas.microsoft.com/office/word/2010/wordprocessingCanvas" xmlns:cx="http://schemas.microsoft.com/office/drawing/2014/chartex" xmlns:cx1="http://schemas.microsoft.com/office/drawing/2015/9/8/chartex" xmlns:cx2="http://schemas.microsoft.com/office/drawing/2015/10/21/chartex" xmlns:cx3="http://schemas.microsoft.com/office/drawing/2016/5/9/chartex" xmlns:cx4="http://schemas.microsoft.com/office/drawing/2016/5/10/chartex" xmlns:cx5="http://schemas.microsoft.com/office/drawing/2016/5/11/chartex" xmlns:cx6="http://schemas.microsoft.com/office/drawing/2016/5/12/chartex" xmlns:cx7="http://schemas.microsoft.com/office/drawing/2016/5/13/chartex" xmlns:cx8="http://schemas.microsoft.com/office/drawing/2016/5/14/chartex" xmlns:mc="http://schemas.openxmlformats.org/markup-compatibility/2006" xmlns:aink="http://schemas.microsoft.com/office/drawing/2016/ink" xmlns:am3d="http://schemas.microsoft.com/office/drawing/2017/model3d" xmlns:o="urn:schemas-microsoft-com:office:office" xmlns:r="http://schemas.openxmlformats.org/officeDocument/2006/relationships" xmlns:m="http://schemas.openxmlformats.org/officeDocument/2006/math" xmlns:v="urn:schemas-microsoft-com:vml" xmlns:wp14="http://schemas.microsoft.com/office/word/2010/wordprocessingDrawing" xmlns:wp="http://schemas.openxmlformats.org/drawingml/2006/wordprocessingDrawing" xmlns:w10="urn:schemas-microsoft-com:office:word" xmlns:w="http://schemas.openxmlformats.org/wordprocessingml/2006/main" xmlns:w14="http://schemas.microsoft.com/office/word/2010/wordml" xmlns:w15="http://schemas.microsoft.com/office/word/2012/wordml" xmlns:w16cex="http://schemas.microsoft.com/office/word/2018/wordml/cex" xmlns:w16cid="http://schemas.microsoft.com/office/word/2016/wordml/cid" xmlns:w16="http://schemas.microsoft.com/office/word/2018/wordml" xmlns:w16se="http://schemas.microsoft.com/office/word/2015/wordml/symex" xmlns:wpg="http://schemas.microsoft.com/office/word/2010/wordprocessingGroup" xmlns:wpi="http://schemas.microsoft.com/office/word/2010/wordprocessingInk" xmlns:wne="http://schemas.microsoft.com/office/word/2006/wordml" xmlns:wps="http://schemas.microsoft.com/office/word/2010/wordprocessingShape" mc:Ignorable="w14 w15 w16se w16cid w16 w16cex wp14">
   <w:abstractNum w:abstractNumId="0" w15:restartNumberingAfterBreak="0">
     <w:nsid w:val="0EB023BF"/>
     <w:multiLevelType w:val="hybridMultilevel"/>
@@ -691,7 +743,7 @@
 </file>
 
 <file path=word/styles.xml><?xml version="1.0" encoding="utf-8"?>
-<w:styles xmlns:mc="http://schemas.openxmlformats.org/markup-compatibility/2006" xmlns:r="http://schemas.openxmlformats.org/officeDocument/2006/relationships" xmlns:w="http://schemas.openxmlformats.org/wordprocessingml/2006/main" xmlns:w14="http://schemas.microsoft.com/office/word/2010/wordml" xmlns:w15="http://schemas.microsoft.com/office/word/2012/wordml" xmlns:w16cid="http://schemas.microsoft.com/office/word/2016/wordml/cid" xmlns:w16se="http://schemas.microsoft.com/office/word/2015/wordml/symex" mc:Ignorable="w14 w15 w16se w16cid">
+<w:styles xmlns:mc="http://schemas.openxmlformats.org/markup-compatibility/2006" xmlns:r="http://schemas.openxmlformats.org/officeDocument/2006/relationships" xmlns:w="http://schemas.openxmlformats.org/wordprocessingml/2006/main" xmlns:w14="http://schemas.microsoft.com/office/word/2010/wordml" xmlns:w15="http://schemas.microsoft.com/office/word/2012/wordml" xmlns:w16cex="http://schemas.microsoft.com/office/word/2018/wordml/cex" xmlns:w16cid="http://schemas.microsoft.com/office/word/2016/wordml/cid" xmlns:w16="http://schemas.microsoft.com/office/word/2018/wordml" xmlns:w16se="http://schemas.microsoft.com/office/word/2015/wordml/symex" mc:Ignorable="w14 w15 w16se w16cid w16 w16cex">
   <w:docDefaults>
     <w:rPrDefault>
       <w:rPr>
@@ -703,7 +755,7 @@
     </w:rPrDefault>
     <w:pPrDefault/>
   </w:docDefaults>
-  <w:latentStyles w:defLockedState="0" w:defUIPriority="99" w:defSemiHidden="0" w:defUnhideWhenUsed="0" w:defQFormat="0" w:count="375">
+  <w:latentStyles w:defLockedState="0" w:defUIPriority="99" w:defSemiHidden="0" w:defUnhideWhenUsed="0" w:defQFormat="0" w:count="376">
     <w:lsdException w:name="Normal" w:uiPriority="0" w:qFormat="1"/>
     <w:lsdException w:name="heading 1" w:uiPriority="9" w:qFormat="1"/>
     <w:lsdException w:name="heading 2" w:semiHidden="1" w:uiPriority="9" w:unhideWhenUsed="1" w:qFormat="1"/>
@@ -1079,11 +1131,12 @@
     <w:lsdException w:name="Smart Hyperlink" w:semiHidden="1" w:unhideWhenUsed="1"/>
     <w:lsdException w:name="Hashtag" w:semiHidden="1" w:unhideWhenUsed="1"/>
     <w:lsdException w:name="Unresolved Mention" w:semiHidden="1" w:unhideWhenUsed="1"/>
+    <w:lsdException w:name="Smart Link" w:semiHidden="1" w:unhideWhenUsed="1"/>
   </w:latentStyles>
   <w:style w:type="paragraph" w:default="1" w:styleId="Normal">
     <w:name w:val="Normal"/>
     <w:qFormat/>
-    <w:rsid w:val="0049752D"/>
+    <w:rsid w:val="00555F94"/>
     <w:rPr>
       <w:rFonts w:ascii="Times New Roman" w:eastAsia="Times New Roman" w:hAnsi="Times New Roman" w:cs="Times New Roman"/>
       <w:lang w:eastAsia="en-GB"/>
@@ -1121,7 +1174,7 @@
     <w:basedOn w:val="DefaultParagraphFont"/>
     <w:uiPriority w:val="99"/>
     <w:unhideWhenUsed/>
-    <w:rsid w:val="0049752D"/>
+    <w:rsid w:val="00555F94"/>
     <w:rPr>
       <w:color w:val="0000FF"/>
       <w:u w:val="single"/>
@@ -1132,7 +1185,7 @@
     <w:basedOn w:val="Normal"/>
     <w:uiPriority w:val="34"/>
     <w:qFormat/>
-    <w:rsid w:val="0049752D"/>
+    <w:rsid w:val="00555F94"/>
     <w:pPr>
       <w:ind w:left="720"/>
       <w:contextualSpacing/>

</xml_diff>